<commit_message>
added sprint planning docs to main branch
</commit_message>
<xml_diff>
--- a/docs/scrum/Sprint Planning (oct 3 - oct 17).docx
+++ b/docs/scrum/Sprint Planning (oct 3 - oct 17).docx
@@ -54,15 +54,7 @@
         </w:numPr>
       </w:pPr>
       <w:r>
-        <w:t xml:space="preserve">How many hours you </w:t>
-      </w:r>
-      <w:proofErr w:type="gramStart"/>
-      <w:r>
-        <w:t>have to</w:t>
-      </w:r>
-      <w:proofErr w:type="gramEnd"/>
-      <w:r>
-        <w:t xml:space="preserve"> work on this project this sprint</w:t>
+        <w:t>How many hours you have to work on this project this sprint</w:t>
       </w:r>
     </w:p>
     <w:p>
@@ -74,7 +66,7 @@
         </w:numPr>
       </w:pPr>
       <w:r>
-        <w:t>TBD</w:t>
+        <w:t xml:space="preserve">About 1-2 per day (20 per person) </w:t>
       </w:r>
     </w:p>
     <w:p>
@@ -137,7 +129,7 @@
         <w:t xml:space="preserve">Dylan </w:t>
       </w:r>
       <w:r>
-        <w:t>-</w:t>
+        <w:t>– Login page, Navigation Bar</w:t>
       </w:r>
     </w:p>
     <w:p>
@@ -156,6 +148,9 @@
       <w:r>
         <w:t xml:space="preserve"> - </w:t>
       </w:r>
+      <w:r>
+        <w:t>Backend Server for Menu’s, Ingredients, and User Accounts</w:t>
+      </w:r>
     </w:p>
     <w:p>
       <w:pPr>
@@ -166,7 +161,16 @@
         </w:numPr>
       </w:pPr>
       <w:r>
-        <w:t xml:space="preserve">Jacob - </w:t>
+        <w:t xml:space="preserve">Jacob </w:t>
+      </w:r>
+      <w:r>
+        <w:t>–</w:t>
+      </w:r>
+      <w:r>
+        <w:t xml:space="preserve"> </w:t>
+      </w:r>
+      <w:r>
+        <w:t>Customer edit account information page</w:t>
       </w:r>
     </w:p>
     <w:p>
@@ -179,6 +183,9 @@
       </w:pPr>
       <w:r>
         <w:t xml:space="preserve">Spencer - </w:t>
+      </w:r>
+      <w:r>
+        <w:t>Customer Drink order page</w:t>
       </w:r>
     </w:p>
     <w:p>

</xml_diff>